<commit_message>
Lession 5 file changed
</commit_message>
<xml_diff>
--- a/MarianaMoneva/Lession 5/Test Case Mariana 1.docx
+++ b/MarianaMoneva/Lession 5/Test Case Mariana 1.docx
@@ -233,8 +233,6 @@
               </w:rPr>
               <w:t>тестване</w:t>
             </w:r>
-            <w:bookmarkStart w:id="0" w:name="_GoBack"/>
-            <w:bookmarkEnd w:id="0"/>
             <w:proofErr w:type="spellEnd"/>
           </w:p>
           <w:p>
@@ -565,16 +563,7 @@
                 <w:iCs/>
                 <w:color w:val="7F7F7F"/>
               </w:rPr>
-              <w:t xml:space="preserve">Successful </w:t>
-            </w:r>
-            <w:r>
-              <w:rPr>
-                <w:rFonts w:ascii="Calibri" w:eastAsia="Times New Roman" w:hAnsi="Calibri" w:cs="Times New Roman"/>
-                <w:i/>
-                <w:iCs/>
-                <w:color w:val="7F7F7F"/>
-              </w:rPr>
-              <w:t>Click on Contact us</w:t>
+              <w:t>Successful Click on Contact us</w:t>
             </w:r>
           </w:p>
         </w:tc>
@@ -986,25 +975,7 @@
                 <w:iCs/>
                 <w:color w:val="7F7F7F"/>
               </w:rPr>
-              <w:t xml:space="preserve">When user clicks </w:t>
-            </w:r>
-            <w:r>
-              <w:rPr>
-                <w:rFonts w:ascii="Calibri" w:eastAsia="Times New Roman" w:hAnsi="Calibri" w:cs="Times New Roman"/>
-                <w:i/>
-                <w:iCs/>
-                <w:color w:val="7F7F7F"/>
-              </w:rPr>
-              <w:t>on Contact us</w:t>
-            </w:r>
-            <w:r>
-              <w:rPr>
-                <w:rFonts w:ascii="Calibri" w:eastAsia="Times New Roman" w:hAnsi="Calibri" w:cs="Times New Roman"/>
-                <w:i/>
-                <w:iCs/>
-                <w:color w:val="7F7F7F"/>
-              </w:rPr>
-              <w:t xml:space="preserve">, contact form </w:t>
+              <w:t xml:space="preserve">When user clicks on Contact us, contact form </w:t>
             </w:r>
             <w:r>
               <w:rPr>
@@ -1041,6 +1012,254 @@
                 <w:color w:val="7F7F7F"/>
               </w:rPr>
               <w:t xml:space="preserve">  appears</w:t>
+            </w:r>
+          </w:p>
+        </w:tc>
+      </w:tr>
+      <w:tr>
+        <w:trPr>
+          <w:trHeight w:val="733"/>
+        </w:trPr>
+        <w:tc>
+          <w:tcPr>
+            <w:tcW w:w="3084" w:type="dxa"/>
+            <w:shd w:val="clear" w:color="auto" w:fill="auto"/>
+            <w:vAlign w:val="bottom"/>
+          </w:tcPr>
+          <w:p>
+            <w:pPr>
+              <w:spacing w:after="0" w:line="240" w:lineRule="auto"/>
+              <w:rPr>
+                <w:rFonts w:ascii="Calibri" w:eastAsia="Times New Roman" w:hAnsi="Calibri" w:cs="Times New Roman"/>
+                <w:i/>
+                <w:iCs/>
+                <w:color w:val="7F7F7F"/>
+              </w:rPr>
+            </w:pPr>
+            <w:r>
+              <w:rPr>
+                <w:rFonts w:ascii="Calibri" w:eastAsia="Times New Roman" w:hAnsi="Calibri" w:cs="Times New Roman"/>
+                <w:i/>
+                <w:iCs/>
+                <w:color w:val="7F7F7F"/>
+              </w:rPr>
+              <w:t>Select Subject Heading Customer Service</w:t>
+            </w:r>
+          </w:p>
+        </w:tc>
+        <w:tc>
+          <w:tcPr>
+            <w:tcW w:w="9552" w:type="dxa"/>
+            <w:shd w:val="clear" w:color="auto" w:fill="auto"/>
+            <w:vAlign w:val="bottom"/>
+          </w:tcPr>
+          <w:p>
+            <w:pPr>
+              <w:spacing w:after="0" w:line="240" w:lineRule="auto"/>
+              <w:rPr>
+                <w:rFonts w:ascii="Calibri" w:eastAsia="Times New Roman" w:hAnsi="Calibri" w:cs="Times New Roman"/>
+                <w:i/>
+                <w:iCs/>
+                <w:color w:val="7F7F7F"/>
+              </w:rPr>
+            </w:pPr>
+            <w:r>
+              <w:rPr>
+                <w:rFonts w:ascii="Calibri" w:eastAsia="Times New Roman" w:hAnsi="Calibri" w:cs="Times New Roman"/>
+                <w:i/>
+                <w:iCs/>
+                <w:color w:val="7F7F7F"/>
+              </w:rPr>
+              <w:t>Customer Service</w:t>
+            </w:r>
+            <w:r>
+              <w:rPr>
+                <w:rFonts w:ascii="Calibri" w:eastAsia="Times New Roman" w:hAnsi="Calibri" w:cs="Times New Roman"/>
+                <w:i/>
+                <w:iCs/>
+                <w:color w:val="7F7F7F"/>
+              </w:rPr>
+              <w:t xml:space="preserve"> is selected and a message appears below: “For any question about a product, an order”</w:t>
+            </w:r>
+          </w:p>
+        </w:tc>
+      </w:tr>
+      <w:tr>
+        <w:trPr>
+          <w:trHeight w:val="733"/>
+        </w:trPr>
+        <w:tc>
+          <w:tcPr>
+            <w:tcW w:w="3084" w:type="dxa"/>
+            <w:shd w:val="clear" w:color="auto" w:fill="auto"/>
+            <w:vAlign w:val="bottom"/>
+          </w:tcPr>
+          <w:p>
+            <w:pPr>
+              <w:spacing w:after="0" w:line="240" w:lineRule="auto"/>
+              <w:rPr>
+                <w:rFonts w:ascii="Calibri" w:eastAsia="Times New Roman" w:hAnsi="Calibri" w:cs="Times New Roman"/>
+                <w:i/>
+                <w:iCs/>
+                <w:color w:val="7F7F7F"/>
+              </w:rPr>
+            </w:pPr>
+            <w:r>
+              <w:rPr>
+                <w:rFonts w:ascii="Calibri" w:eastAsia="Times New Roman" w:hAnsi="Calibri" w:cs="Times New Roman"/>
+                <w:i/>
+                <w:iCs/>
+                <w:color w:val="7F7F7F"/>
+              </w:rPr>
+              <w:t>Write an e-mail</w:t>
+            </w:r>
+          </w:p>
+        </w:tc>
+        <w:tc>
+          <w:tcPr>
+            <w:tcW w:w="9552" w:type="dxa"/>
+            <w:shd w:val="clear" w:color="auto" w:fill="auto"/>
+            <w:vAlign w:val="bottom"/>
+          </w:tcPr>
+          <w:p>
+            <w:pPr>
+              <w:spacing w:after="0" w:line="240" w:lineRule="auto"/>
+              <w:rPr>
+                <w:rFonts w:ascii="Calibri" w:eastAsia="Times New Roman" w:hAnsi="Calibri" w:cs="Times New Roman"/>
+                <w:i/>
+                <w:iCs/>
+                <w:color w:val="7F7F7F"/>
+              </w:rPr>
+            </w:pPr>
+            <w:r>
+              <w:rPr>
+                <w:rFonts w:ascii="Calibri" w:eastAsia="Times New Roman" w:hAnsi="Calibri" w:cs="Times New Roman"/>
+                <w:i/>
+                <w:iCs/>
+                <w:color w:val="7F7F7F"/>
+              </w:rPr>
+              <w:t>E-mail has been added successful</w:t>
+            </w:r>
+            <w:bookmarkStart w:id="0" w:name="_GoBack"/>
+            <w:bookmarkEnd w:id="0"/>
+          </w:p>
+        </w:tc>
+      </w:tr>
+      <w:tr>
+        <w:trPr>
+          <w:trHeight w:val="733"/>
+        </w:trPr>
+        <w:tc>
+          <w:tcPr>
+            <w:tcW w:w="3084" w:type="dxa"/>
+            <w:shd w:val="clear" w:color="auto" w:fill="auto"/>
+            <w:vAlign w:val="bottom"/>
+          </w:tcPr>
+          <w:p>
+            <w:pPr>
+              <w:spacing w:after="0" w:line="240" w:lineRule="auto"/>
+              <w:rPr>
+                <w:rFonts w:ascii="Calibri" w:eastAsia="Times New Roman" w:hAnsi="Calibri" w:cs="Times New Roman"/>
+                <w:i/>
+                <w:iCs/>
+                <w:color w:val="7F7F7F"/>
+              </w:rPr>
+            </w:pPr>
+            <w:r>
+              <w:rPr>
+                <w:rFonts w:ascii="Calibri" w:eastAsia="Times New Roman" w:hAnsi="Calibri" w:cs="Times New Roman"/>
+                <w:i/>
+                <w:iCs/>
+                <w:color w:val="7F7F7F"/>
+              </w:rPr>
+              <w:lastRenderedPageBreak/>
+              <w:t>Full fill the message form</w:t>
+            </w:r>
+          </w:p>
+        </w:tc>
+        <w:tc>
+          <w:tcPr>
+            <w:tcW w:w="9552" w:type="dxa"/>
+            <w:shd w:val="clear" w:color="auto" w:fill="auto"/>
+            <w:vAlign w:val="bottom"/>
+          </w:tcPr>
+          <w:p>
+            <w:pPr>
+              <w:spacing w:after="0" w:line="240" w:lineRule="auto"/>
+              <w:rPr>
+                <w:rFonts w:ascii="Calibri" w:eastAsia="Times New Roman" w:hAnsi="Calibri" w:cs="Times New Roman"/>
+                <w:i/>
+                <w:iCs/>
+                <w:color w:val="7F7F7F"/>
+              </w:rPr>
+            </w:pPr>
+            <w:r>
+              <w:rPr>
+                <w:rFonts w:ascii="Calibri" w:eastAsia="Times New Roman" w:hAnsi="Calibri" w:cs="Times New Roman"/>
+                <w:i/>
+                <w:iCs/>
+                <w:color w:val="7F7F7F"/>
+              </w:rPr>
+              <w:t>User sees the message text in the form</w:t>
+            </w:r>
+          </w:p>
+        </w:tc>
+      </w:tr>
+      <w:tr>
+        <w:trPr>
+          <w:trHeight w:val="733"/>
+        </w:trPr>
+        <w:tc>
+          <w:tcPr>
+            <w:tcW w:w="3084" w:type="dxa"/>
+            <w:shd w:val="clear" w:color="auto" w:fill="auto"/>
+            <w:vAlign w:val="bottom"/>
+          </w:tcPr>
+          <w:p>
+            <w:pPr>
+              <w:spacing w:after="0" w:line="240" w:lineRule="auto"/>
+              <w:rPr>
+                <w:rFonts w:ascii="Calibri" w:eastAsia="Times New Roman" w:hAnsi="Calibri" w:cs="Times New Roman"/>
+                <w:i/>
+                <w:iCs/>
+                <w:color w:val="7F7F7F"/>
+              </w:rPr>
+            </w:pPr>
+            <w:r>
+              <w:rPr>
+                <w:rFonts w:ascii="Calibri" w:eastAsia="Times New Roman" w:hAnsi="Calibri" w:cs="Times New Roman"/>
+                <w:i/>
+                <w:iCs/>
+                <w:color w:val="7F7F7F"/>
+              </w:rPr>
+              <w:t>Click send button</w:t>
+            </w:r>
+          </w:p>
+        </w:tc>
+        <w:tc>
+          <w:tcPr>
+            <w:tcW w:w="9552" w:type="dxa"/>
+            <w:shd w:val="clear" w:color="auto" w:fill="auto"/>
+            <w:vAlign w:val="bottom"/>
+          </w:tcPr>
+          <w:p>
+            <w:pPr>
+              <w:spacing w:after="0" w:line="240" w:lineRule="auto"/>
+              <w:rPr>
+                <w:rFonts w:ascii="Calibri" w:eastAsia="Times New Roman" w:hAnsi="Calibri" w:cs="Times New Roman"/>
+                <w:i/>
+                <w:iCs/>
+                <w:color w:val="7F7F7F"/>
+              </w:rPr>
+            </w:pPr>
+            <w:r>
+              <w:rPr>
+                <w:rFonts w:ascii="Calibri" w:eastAsia="Times New Roman" w:hAnsi="Calibri" w:cs="Times New Roman"/>
+                <w:i/>
+                <w:iCs/>
+                <w:color w:val="7F7F7F"/>
+              </w:rPr>
+              <w:t>A message appears with the text: “ message has been sent successful”</w:t>
             </w:r>
           </w:p>
         </w:tc>

</xml_diff>

<commit_message>
test s fail na vladi
</commit_message>
<xml_diff>
--- a/MarianaMoneva/Lession 5/Test Case Mariana 1.docx
+++ b/MarianaMoneva/Lession 5/Test Case Mariana 1.docx
@@ -233,8 +233,6 @@
               </w:rPr>
               <w:t>тестване</w:t>
             </w:r>
-            <w:bookmarkStart w:id="0" w:name="_GoBack"/>
-            <w:bookmarkEnd w:id="0"/>
             <w:proofErr w:type="spellEnd"/>
           </w:p>
           <w:p>
@@ -565,16 +563,7 @@
                 <w:iCs/>
                 <w:color w:val="7F7F7F"/>
               </w:rPr>
-              <w:t xml:space="preserve">Successful </w:t>
-            </w:r>
-            <w:r>
-              <w:rPr>
-                <w:rFonts w:ascii="Calibri" w:eastAsia="Times New Roman" w:hAnsi="Calibri" w:cs="Times New Roman"/>
-                <w:i/>
-                <w:iCs/>
-                <w:color w:val="7F7F7F"/>
-              </w:rPr>
-              <w:t>Click on Contact us</w:t>
+              <w:t>Successful Click on Contact us</w:t>
             </w:r>
           </w:p>
         </w:tc>
@@ -986,25 +975,7 @@
                 <w:iCs/>
                 <w:color w:val="7F7F7F"/>
               </w:rPr>
-              <w:t xml:space="preserve">When user clicks </w:t>
-            </w:r>
-            <w:r>
-              <w:rPr>
-                <w:rFonts w:ascii="Calibri" w:eastAsia="Times New Roman" w:hAnsi="Calibri" w:cs="Times New Roman"/>
-                <w:i/>
-                <w:iCs/>
-                <w:color w:val="7F7F7F"/>
-              </w:rPr>
-              <w:t>on Contact us</w:t>
-            </w:r>
-            <w:r>
-              <w:rPr>
-                <w:rFonts w:ascii="Calibri" w:eastAsia="Times New Roman" w:hAnsi="Calibri" w:cs="Times New Roman"/>
-                <w:i/>
-                <w:iCs/>
-                <w:color w:val="7F7F7F"/>
-              </w:rPr>
-              <w:t xml:space="preserve">, contact form </w:t>
+              <w:t xml:space="preserve">When user clicks on Contact us, contact form </w:t>
             </w:r>
             <w:r>
               <w:rPr>
@@ -1041,6 +1012,254 @@
                 <w:color w:val="7F7F7F"/>
               </w:rPr>
               <w:t xml:space="preserve">  appears</w:t>
+            </w:r>
+          </w:p>
+        </w:tc>
+      </w:tr>
+      <w:tr>
+        <w:trPr>
+          <w:trHeight w:val="733"/>
+        </w:trPr>
+        <w:tc>
+          <w:tcPr>
+            <w:tcW w:w="3084" w:type="dxa"/>
+            <w:shd w:val="clear" w:color="auto" w:fill="auto"/>
+            <w:vAlign w:val="bottom"/>
+          </w:tcPr>
+          <w:p>
+            <w:pPr>
+              <w:spacing w:after="0" w:line="240" w:lineRule="auto"/>
+              <w:rPr>
+                <w:rFonts w:ascii="Calibri" w:eastAsia="Times New Roman" w:hAnsi="Calibri" w:cs="Times New Roman"/>
+                <w:i/>
+                <w:iCs/>
+                <w:color w:val="7F7F7F"/>
+              </w:rPr>
+            </w:pPr>
+            <w:r>
+              <w:rPr>
+                <w:rFonts w:ascii="Calibri" w:eastAsia="Times New Roman" w:hAnsi="Calibri" w:cs="Times New Roman"/>
+                <w:i/>
+                <w:iCs/>
+                <w:color w:val="7F7F7F"/>
+              </w:rPr>
+              <w:t>Select Subject Heading Customer Service</w:t>
+            </w:r>
+          </w:p>
+        </w:tc>
+        <w:tc>
+          <w:tcPr>
+            <w:tcW w:w="9552" w:type="dxa"/>
+            <w:shd w:val="clear" w:color="auto" w:fill="auto"/>
+            <w:vAlign w:val="bottom"/>
+          </w:tcPr>
+          <w:p>
+            <w:pPr>
+              <w:spacing w:after="0" w:line="240" w:lineRule="auto"/>
+              <w:rPr>
+                <w:rFonts w:ascii="Calibri" w:eastAsia="Times New Roman" w:hAnsi="Calibri" w:cs="Times New Roman"/>
+                <w:i/>
+                <w:iCs/>
+                <w:color w:val="7F7F7F"/>
+              </w:rPr>
+            </w:pPr>
+            <w:r>
+              <w:rPr>
+                <w:rFonts w:ascii="Calibri" w:eastAsia="Times New Roman" w:hAnsi="Calibri" w:cs="Times New Roman"/>
+                <w:i/>
+                <w:iCs/>
+                <w:color w:val="7F7F7F"/>
+              </w:rPr>
+              <w:t>Customer Service</w:t>
+            </w:r>
+            <w:r>
+              <w:rPr>
+                <w:rFonts w:ascii="Calibri" w:eastAsia="Times New Roman" w:hAnsi="Calibri" w:cs="Times New Roman"/>
+                <w:i/>
+                <w:iCs/>
+                <w:color w:val="7F7F7F"/>
+              </w:rPr>
+              <w:t xml:space="preserve"> is selected and a message appears below: “For any question about a product, an order”</w:t>
+            </w:r>
+          </w:p>
+        </w:tc>
+      </w:tr>
+      <w:tr>
+        <w:trPr>
+          <w:trHeight w:val="733"/>
+        </w:trPr>
+        <w:tc>
+          <w:tcPr>
+            <w:tcW w:w="3084" w:type="dxa"/>
+            <w:shd w:val="clear" w:color="auto" w:fill="auto"/>
+            <w:vAlign w:val="bottom"/>
+          </w:tcPr>
+          <w:p>
+            <w:pPr>
+              <w:spacing w:after="0" w:line="240" w:lineRule="auto"/>
+              <w:rPr>
+                <w:rFonts w:ascii="Calibri" w:eastAsia="Times New Roman" w:hAnsi="Calibri" w:cs="Times New Roman"/>
+                <w:i/>
+                <w:iCs/>
+                <w:color w:val="7F7F7F"/>
+              </w:rPr>
+            </w:pPr>
+            <w:r>
+              <w:rPr>
+                <w:rFonts w:ascii="Calibri" w:eastAsia="Times New Roman" w:hAnsi="Calibri" w:cs="Times New Roman"/>
+                <w:i/>
+                <w:iCs/>
+                <w:color w:val="7F7F7F"/>
+              </w:rPr>
+              <w:t>Write an e-mail</w:t>
+            </w:r>
+          </w:p>
+        </w:tc>
+        <w:tc>
+          <w:tcPr>
+            <w:tcW w:w="9552" w:type="dxa"/>
+            <w:shd w:val="clear" w:color="auto" w:fill="auto"/>
+            <w:vAlign w:val="bottom"/>
+          </w:tcPr>
+          <w:p>
+            <w:pPr>
+              <w:spacing w:after="0" w:line="240" w:lineRule="auto"/>
+              <w:rPr>
+                <w:rFonts w:ascii="Calibri" w:eastAsia="Times New Roman" w:hAnsi="Calibri" w:cs="Times New Roman"/>
+                <w:i/>
+                <w:iCs/>
+                <w:color w:val="7F7F7F"/>
+              </w:rPr>
+            </w:pPr>
+            <w:r>
+              <w:rPr>
+                <w:rFonts w:ascii="Calibri" w:eastAsia="Times New Roman" w:hAnsi="Calibri" w:cs="Times New Roman"/>
+                <w:i/>
+                <w:iCs/>
+                <w:color w:val="7F7F7F"/>
+              </w:rPr>
+              <w:t>E-mail has been added successful</w:t>
+            </w:r>
+            <w:bookmarkStart w:id="0" w:name="_GoBack"/>
+            <w:bookmarkEnd w:id="0"/>
+          </w:p>
+        </w:tc>
+      </w:tr>
+      <w:tr>
+        <w:trPr>
+          <w:trHeight w:val="733"/>
+        </w:trPr>
+        <w:tc>
+          <w:tcPr>
+            <w:tcW w:w="3084" w:type="dxa"/>
+            <w:shd w:val="clear" w:color="auto" w:fill="auto"/>
+            <w:vAlign w:val="bottom"/>
+          </w:tcPr>
+          <w:p>
+            <w:pPr>
+              <w:spacing w:after="0" w:line="240" w:lineRule="auto"/>
+              <w:rPr>
+                <w:rFonts w:ascii="Calibri" w:eastAsia="Times New Roman" w:hAnsi="Calibri" w:cs="Times New Roman"/>
+                <w:i/>
+                <w:iCs/>
+                <w:color w:val="7F7F7F"/>
+              </w:rPr>
+            </w:pPr>
+            <w:r>
+              <w:rPr>
+                <w:rFonts w:ascii="Calibri" w:eastAsia="Times New Roman" w:hAnsi="Calibri" w:cs="Times New Roman"/>
+                <w:i/>
+                <w:iCs/>
+                <w:color w:val="7F7F7F"/>
+              </w:rPr>
+              <w:lastRenderedPageBreak/>
+              <w:t>Full fill the message form</w:t>
+            </w:r>
+          </w:p>
+        </w:tc>
+        <w:tc>
+          <w:tcPr>
+            <w:tcW w:w="9552" w:type="dxa"/>
+            <w:shd w:val="clear" w:color="auto" w:fill="auto"/>
+            <w:vAlign w:val="bottom"/>
+          </w:tcPr>
+          <w:p>
+            <w:pPr>
+              <w:spacing w:after="0" w:line="240" w:lineRule="auto"/>
+              <w:rPr>
+                <w:rFonts w:ascii="Calibri" w:eastAsia="Times New Roman" w:hAnsi="Calibri" w:cs="Times New Roman"/>
+                <w:i/>
+                <w:iCs/>
+                <w:color w:val="7F7F7F"/>
+              </w:rPr>
+            </w:pPr>
+            <w:r>
+              <w:rPr>
+                <w:rFonts w:ascii="Calibri" w:eastAsia="Times New Roman" w:hAnsi="Calibri" w:cs="Times New Roman"/>
+                <w:i/>
+                <w:iCs/>
+                <w:color w:val="7F7F7F"/>
+              </w:rPr>
+              <w:t>User sees the message text in the form</w:t>
+            </w:r>
+          </w:p>
+        </w:tc>
+      </w:tr>
+      <w:tr>
+        <w:trPr>
+          <w:trHeight w:val="733"/>
+        </w:trPr>
+        <w:tc>
+          <w:tcPr>
+            <w:tcW w:w="3084" w:type="dxa"/>
+            <w:shd w:val="clear" w:color="auto" w:fill="auto"/>
+            <w:vAlign w:val="bottom"/>
+          </w:tcPr>
+          <w:p>
+            <w:pPr>
+              <w:spacing w:after="0" w:line="240" w:lineRule="auto"/>
+              <w:rPr>
+                <w:rFonts w:ascii="Calibri" w:eastAsia="Times New Roman" w:hAnsi="Calibri" w:cs="Times New Roman"/>
+                <w:i/>
+                <w:iCs/>
+                <w:color w:val="7F7F7F"/>
+              </w:rPr>
+            </w:pPr>
+            <w:r>
+              <w:rPr>
+                <w:rFonts w:ascii="Calibri" w:eastAsia="Times New Roman" w:hAnsi="Calibri" w:cs="Times New Roman"/>
+                <w:i/>
+                <w:iCs/>
+                <w:color w:val="7F7F7F"/>
+              </w:rPr>
+              <w:t>Click send button</w:t>
+            </w:r>
+          </w:p>
+        </w:tc>
+        <w:tc>
+          <w:tcPr>
+            <w:tcW w:w="9552" w:type="dxa"/>
+            <w:shd w:val="clear" w:color="auto" w:fill="auto"/>
+            <w:vAlign w:val="bottom"/>
+          </w:tcPr>
+          <w:p>
+            <w:pPr>
+              <w:spacing w:after="0" w:line="240" w:lineRule="auto"/>
+              <w:rPr>
+                <w:rFonts w:ascii="Calibri" w:eastAsia="Times New Roman" w:hAnsi="Calibri" w:cs="Times New Roman"/>
+                <w:i/>
+                <w:iCs/>
+                <w:color w:val="7F7F7F"/>
+              </w:rPr>
+            </w:pPr>
+            <w:r>
+              <w:rPr>
+                <w:rFonts w:ascii="Calibri" w:eastAsia="Times New Roman" w:hAnsi="Calibri" w:cs="Times New Roman"/>
+                <w:i/>
+                <w:iCs/>
+                <w:color w:val="7F7F7F"/>
+              </w:rPr>
+              <w:t>A message appears with the text: “ message has been sent successful”</w:t>
             </w:r>
           </w:p>
         </w:tc>

</xml_diff>